<commit_message>
Update syllabus, Update introduction slides
</commit_message>
<xml_diff>
--- a/0 - Syllabus/DSBA-6190_Syllabus_Spring2022.docx
+++ b/0 - Syllabus/DSBA-6190_Syllabus_Spring2022.docx
@@ -2411,7 +2411,23 @@
                 <w:sz w:val="20"/>
                 <w:szCs w:val="20"/>
               </w:rPr>
-              <w:t xml:space="preserve"> Started/Setup</w:t>
+              <w:t xml:space="preserve"> Started/</w:t>
+            </w:r>
+            <w:r>
+              <w:rPr>
+                <w:rFonts w:ascii="Segoe UI" w:hAnsi="Segoe UI" w:cs="Segoe UI"/>
+                <w:sz w:val="20"/>
+                <w:szCs w:val="20"/>
+              </w:rPr>
+              <w:t xml:space="preserve">App </w:t>
+            </w:r>
+            <w:r>
+              <w:rPr>
+                <w:rFonts w:ascii="Segoe UI" w:hAnsi="Segoe UI" w:cs="Segoe UI"/>
+                <w:sz w:val="20"/>
+                <w:szCs w:val="20"/>
+              </w:rPr>
+              <w:t>Setup</w:t>
             </w:r>
           </w:p>
         </w:tc>
@@ -2744,7 +2760,7 @@
                 <w:sz w:val="20"/>
                 <w:szCs w:val="20"/>
               </w:rPr>
-              <w:t>NoSQL Databases</w:t>
+              <w:t>Blob Storage</w:t>
             </w:r>
           </w:p>
           <w:p>
@@ -3306,28 +3322,13 @@
               </w:rPr>
               <w:t>Regression</w:t>
             </w:r>
-          </w:p>
-          <w:p>
-            <w:pPr>
-              <w:pStyle w:val="ListParagraph"/>
-              <w:numPr>
-                <w:ilvl w:val="0"/>
-                <w:numId w:val="21"/>
-              </w:numPr>
-              <w:cnfStyle w:val="000000000000" w:firstRow="0" w:lastRow="0" w:firstColumn="0" w:lastColumn="0" w:oddVBand="0" w:evenVBand="0" w:oddHBand="0" w:evenHBand="0" w:firstRowFirstColumn="0" w:firstRowLastColumn="0" w:lastRowFirstColumn="0" w:lastRowLastColumn="0"/>
-              <w:rPr>
-                <w:rFonts w:ascii="Segoe UI" w:hAnsi="Segoe UI" w:cs="Segoe UI"/>
-                <w:sz w:val="20"/>
-                <w:szCs w:val="20"/>
-              </w:rPr>
-            </w:pPr>
             <w:r>
               <w:rPr>
                 <w:rFonts w:ascii="Segoe UI" w:hAnsi="Segoe UI" w:cs="Segoe UI"/>
                 <w:sz w:val="20"/>
                 <w:szCs w:val="20"/>
               </w:rPr>
-              <w:t>Classification</w:t>
+              <w:t>, Classification, Clustering</w:t>
             </w:r>
           </w:p>
           <w:p>
@@ -3350,7 +3351,7 @@
                 <w:sz w:val="20"/>
                 <w:szCs w:val="20"/>
               </w:rPr>
-              <w:t>Clustering</w:t>
+              <w:t>Intro to Azure Machine Learning</w:t>
             </w:r>
           </w:p>
         </w:tc>
@@ -3475,7 +3476,7 @@
                 <w:sz w:val="20"/>
                 <w:szCs w:val="20"/>
               </w:rPr>
-              <w:t>Cross Validation</w:t>
+              <w:t>Cross-Validation and Tuning</w:t>
             </w:r>
           </w:p>
           <w:p>
@@ -3498,46 +3499,7 @@
                 <w:sz w:val="20"/>
                 <w:szCs w:val="20"/>
               </w:rPr>
-              <w:t>Parameter Tuning</w:t>
-            </w:r>
-          </w:p>
-          <w:p>
-            <w:pPr>
-              <w:pStyle w:val="ListParagraph"/>
-              <w:numPr>
-                <w:ilvl w:val="0"/>
-                <w:numId w:val="22"/>
-              </w:numPr>
-              <w:cnfStyle w:val="000000000000" w:firstRow="0" w:lastRow="0" w:firstColumn="0" w:lastColumn="0" w:oddVBand="0" w:evenVBand="0" w:oddHBand="0" w:evenHBand="0" w:firstRowFirstColumn="0" w:firstRowLastColumn="0" w:lastRowFirstColumn="0" w:lastRowLastColumn="0"/>
-              <w:rPr>
-                <w:rFonts w:ascii="Segoe UI" w:hAnsi="Segoe UI" w:cs="Segoe UI"/>
-                <w:sz w:val="20"/>
-                <w:szCs w:val="20"/>
-              </w:rPr>
-            </w:pPr>
-            <w:r>
-              <w:rPr>
-                <w:rFonts w:ascii="Segoe UI" w:hAnsi="Segoe UI" w:cs="Segoe UI"/>
-                <w:sz w:val="20"/>
-                <w:szCs w:val="20"/>
-              </w:rPr>
-              <w:t xml:space="preserve">Intro to </w:t>
-            </w:r>
-            <w:r>
-              <w:rPr>
-                <w:rFonts w:ascii="Segoe UI" w:hAnsi="Segoe UI" w:cs="Segoe UI"/>
-                <w:sz w:val="20"/>
-                <w:szCs w:val="20"/>
-              </w:rPr>
-              <w:t xml:space="preserve">Training </w:t>
-            </w:r>
-            <w:r>
-              <w:rPr>
-                <w:rFonts w:ascii="Segoe UI" w:hAnsi="Segoe UI" w:cs="Segoe UI"/>
-                <w:sz w:val="20"/>
-                <w:szCs w:val="20"/>
-              </w:rPr>
-              <w:t>Parallelization</w:t>
+              <w:t>Parallel Model Training</w:t>
             </w:r>
           </w:p>
         </w:tc>
@@ -4094,7 +4056,7 @@
                 <w:sz w:val="20"/>
                 <w:szCs w:val="20"/>
               </w:rPr>
-              <w:t xml:space="preserve">Parallel Computing and </w:t>
+              <w:t xml:space="preserve">Parallel Computing </w:t>
             </w:r>
             <w:r>
               <w:rPr>
@@ -4102,7 +4064,7 @@
                 <w:sz w:val="20"/>
                 <w:szCs w:val="20"/>
               </w:rPr>
-              <w:t>Deep Learning</w:t>
+              <w:t>and Deep Learning</w:t>
             </w:r>
           </w:p>
         </w:tc>
@@ -4367,7 +4329,7 @@
                 <w:sz w:val="20"/>
                 <w:szCs w:val="20"/>
               </w:rPr>
-              <w:t>Deep Learning</w:t>
+              <w:t>Deployment</w:t>
             </w:r>
           </w:p>
         </w:tc>
@@ -4430,6 +4392,14 @@
                 <w:szCs w:val="20"/>
               </w:rPr>
               <w:t>Operationalization</w:t>
+            </w:r>
+            <w:r>
+              <w:rPr>
+                <w:rFonts w:ascii="Segoe UI" w:hAnsi="Segoe UI" w:cs="Segoe UI"/>
+                <w:sz w:val="20"/>
+                <w:szCs w:val="20"/>
+              </w:rPr>
+              <w:t>, Resource Deployment</w:t>
             </w:r>
           </w:p>
         </w:tc>
@@ -32818,10 +32788,10 @@
   </w:font>
   <w:font w:name="Wingdings">
     <w:panose1 w:val="05000000000000000000"/>
-    <w:charset w:val="02"/>
-    <w:family w:val="auto"/>
+    <w:charset w:val="4D"/>
+    <w:family w:val="decorative"/>
     <w:pitch w:val="variable"/>
-    <w:sig w:usb0="00000000" w:usb1="10000000" w:usb2="00000000" w:usb3="00000000" w:csb0="80000000" w:csb1="00000000"/>
+    <w:sig w:usb0="00000003" w:usb1="00000000" w:usb2="00000000" w:usb3="00000000" w:csb0="80000001" w:csb1="00000000"/>
   </w:font>
   <w:font w:name="Cambria">
     <w:panose1 w:val="02040503050406030204"/>
@@ -32896,6 +32866,7 @@
     <w:rsid w:val="00CF22F7"/>
     <w:rsid w:val="00D35CF9"/>
     <w:rsid w:val="00D75F10"/>
+    <w:rsid w:val="00DB02BB"/>
     <w:rsid w:val="00EA7D41"/>
   </w:rsids>
   <m:mathPr>

</xml_diff>